<commit_message>
milestone 1 - Update
Added additional research sources in References
Updated Structure contents
</commit_message>
<xml_diff>
--- a/Structure.docx
+++ b/Structure.docx
@@ -5,16 +5,207 @@
     <w:p>
       <w:pPr>
         <w:rPr>
-          <w:b/>
-          <w:u w:val="single"/>
-        </w:rPr>
-      </w:pPr>
-      <w:r>
-        <w:rPr>
-          <w:b/>
-          <w:u w:val="single"/>
-        </w:rPr>
-        <w:t>Structure</w:t>
+          <w:rFonts w:ascii="Times New Roman" w:hAnsi="Times New Roman" w:cs="Times New Roman"/>
+          <w:lang w:val="en-US"/>
+        </w:rPr>
+      </w:pPr>
+      <w:r>
+        <w:rPr>
+          <w:rFonts w:ascii="Times New Roman" w:hAnsi="Times New Roman" w:cs="Times New Roman"/>
+          <w:lang w:val="en-US"/>
+        </w:rPr>
+        <w:t>Research will include aspects of:</w:t>
+      </w:r>
+    </w:p>
+    <w:p>
+      <w:pPr>
+        <w:pStyle w:val="ListParagraph"/>
+        <w:numPr>
+          <w:ilvl w:val="0"/>
+          <w:numId w:val="3"/>
+        </w:numPr>
+        <w:rPr>
+          <w:rFonts w:ascii="Times New Roman" w:hAnsi="Times New Roman" w:cs="Times New Roman"/>
+          <w:lang w:val="en-US"/>
+        </w:rPr>
+      </w:pPr>
+      <w:proofErr w:type="gramStart"/>
+      <w:r>
+        <w:rPr>
+          <w:rFonts w:ascii="Times New Roman" w:hAnsi="Times New Roman" w:cs="Times New Roman"/>
+          <w:lang w:val="en-US"/>
+        </w:rPr>
+        <w:t>evaluating</w:t>
+      </w:r>
+      <w:proofErr w:type="gramEnd"/>
+      <w:r>
+        <w:rPr>
+          <w:rFonts w:ascii="Times New Roman" w:hAnsi="Times New Roman" w:cs="Times New Roman"/>
+          <w:lang w:val="en-US"/>
+        </w:rPr>
+        <w:t xml:space="preserve"> software, </w:t>
+      </w:r>
+    </w:p>
+    <w:p>
+      <w:pPr>
+        <w:pStyle w:val="ListParagraph"/>
+        <w:numPr>
+          <w:ilvl w:val="0"/>
+          <w:numId w:val="3"/>
+        </w:numPr>
+        <w:rPr>
+          <w:rFonts w:ascii="Times New Roman" w:hAnsi="Times New Roman" w:cs="Times New Roman"/>
+          <w:lang w:val="en-US"/>
+        </w:rPr>
+      </w:pPr>
+      <w:proofErr w:type="gramStart"/>
+      <w:r>
+        <w:rPr>
+          <w:rFonts w:ascii="Times New Roman" w:hAnsi="Times New Roman" w:cs="Times New Roman"/>
+          <w:lang w:val="en-US"/>
+        </w:rPr>
+        <w:t>platforms</w:t>
+      </w:r>
+      <w:proofErr w:type="gramEnd"/>
+      <w:r>
+        <w:rPr>
+          <w:rFonts w:ascii="Times New Roman" w:hAnsi="Times New Roman" w:cs="Times New Roman"/>
+          <w:lang w:val="en-US"/>
+        </w:rPr>
+        <w:t xml:space="preserve">, </w:t>
+      </w:r>
+    </w:p>
+    <w:p>
+      <w:pPr>
+        <w:pStyle w:val="ListParagraph"/>
+        <w:numPr>
+          <w:ilvl w:val="0"/>
+          <w:numId w:val="3"/>
+        </w:numPr>
+        <w:rPr>
+          <w:rFonts w:ascii="Times New Roman" w:hAnsi="Times New Roman" w:cs="Times New Roman"/>
+          <w:lang w:val="en-US"/>
+        </w:rPr>
+      </w:pPr>
+      <w:proofErr w:type="gramStart"/>
+      <w:r>
+        <w:rPr>
+          <w:rFonts w:ascii="Times New Roman" w:hAnsi="Times New Roman" w:cs="Times New Roman"/>
+          <w:lang w:val="en-US"/>
+        </w:rPr>
+        <w:t>methodologies</w:t>
+      </w:r>
+      <w:proofErr w:type="gramEnd"/>
+      <w:r>
+        <w:rPr>
+          <w:rFonts w:ascii="Times New Roman" w:hAnsi="Times New Roman" w:cs="Times New Roman"/>
+          <w:lang w:val="en-US"/>
+        </w:rPr>
+        <w:t xml:space="preserve">, </w:t>
+      </w:r>
+    </w:p>
+    <w:p>
+      <w:pPr>
+        <w:pStyle w:val="ListParagraph"/>
+        <w:numPr>
+          <w:ilvl w:val="0"/>
+          <w:numId w:val="3"/>
+        </w:numPr>
+        <w:rPr>
+          <w:rFonts w:ascii="Times New Roman" w:hAnsi="Times New Roman" w:cs="Times New Roman"/>
+          <w:lang w:val="en-US"/>
+        </w:rPr>
+      </w:pPr>
+      <w:proofErr w:type="gramStart"/>
+      <w:r>
+        <w:rPr>
+          <w:rFonts w:ascii="Times New Roman" w:hAnsi="Times New Roman" w:cs="Times New Roman"/>
+          <w:lang w:val="en-US"/>
+        </w:rPr>
+        <w:t>academic</w:t>
+      </w:r>
+      <w:proofErr w:type="gramEnd"/>
+      <w:r>
+        <w:rPr>
+          <w:rFonts w:ascii="Times New Roman" w:hAnsi="Times New Roman" w:cs="Times New Roman"/>
+          <w:lang w:val="en-US"/>
+        </w:rPr>
+        <w:t xml:space="preserve"> research, </w:t>
+      </w:r>
+    </w:p>
+    <w:p>
+      <w:pPr>
+        <w:pStyle w:val="ListParagraph"/>
+        <w:numPr>
+          <w:ilvl w:val="0"/>
+          <w:numId w:val="3"/>
+        </w:numPr>
+        <w:rPr>
+          <w:rFonts w:ascii="Times New Roman" w:hAnsi="Times New Roman" w:cs="Times New Roman"/>
+          <w:lang w:val="en-US"/>
+        </w:rPr>
+      </w:pPr>
+      <w:proofErr w:type="gramStart"/>
+      <w:r>
+        <w:rPr>
+          <w:rFonts w:ascii="Times New Roman" w:hAnsi="Times New Roman" w:cs="Times New Roman"/>
+          <w:lang w:val="en-US"/>
+        </w:rPr>
+        <w:t>evaluation</w:t>
+      </w:r>
+      <w:proofErr w:type="gramEnd"/>
+      <w:r>
+        <w:rPr>
+          <w:rFonts w:ascii="Times New Roman" w:hAnsi="Times New Roman" w:cs="Times New Roman"/>
+          <w:lang w:val="en-US"/>
+        </w:rPr>
+        <w:t xml:space="preserve"> of commercial alternatives, etc. </w:t>
+      </w:r>
+    </w:p>
+    <w:p>
+      <w:pPr>
+        <w:rPr>
+          <w:rFonts w:ascii="Times New Roman" w:hAnsi="Times New Roman" w:cs="Times New Roman"/>
+          <w:lang w:val="en-US"/>
+        </w:rPr>
+      </w:pPr>
+    </w:p>
+    <w:p>
+      <w:pPr>
+        <w:rPr>
+          <w:b/>
+          <w:u w:val="single"/>
+        </w:rPr>
+      </w:pPr>
+      <w:r>
+        <w:rPr>
+          <w:rFonts w:ascii="Times New Roman" w:hAnsi="Times New Roman" w:cs="Times New Roman"/>
+          <w:lang w:val="en-US"/>
+        </w:rPr>
+        <w:t>If a project possesses a final application as a deliverable then it is expected that the student will have commenced their consideration of the expected s/w development platform.</w:t>
+      </w:r>
+    </w:p>
+    <w:p>
+      <w:pPr>
+        <w:rPr>
+          <w:b/>
+          <w:u w:val="single"/>
+        </w:rPr>
+      </w:pPr>
+    </w:p>
+    <w:p>
+      <w:pPr>
+        <w:rPr>
+          <w:b/>
+          <w:u w:val="single"/>
+        </w:rPr>
+      </w:pPr>
+      <w:r>
+        <w:rPr>
+          <w:b/>
+          <w:u w:val="single"/>
+        </w:rPr>
+        <w:t>STRUCTURE</w:t>
       </w:r>
     </w:p>
     <w:p/>
@@ -34,6 +225,22 @@
       </w:r>
     </w:p>
     <w:p>
+      <w:pPr>
+        <w:rPr>
+          <w:b/>
+          <w:u w:val="single"/>
+        </w:rPr>
+      </w:pPr>
+    </w:p>
+    <w:p>
+      <w:r>
+        <w:t>System</w:t>
+      </w:r>
+      <w:r>
+        <w:t xml:space="preserve"> will be implemented as a prototype in Python, low-level optimisation can be added later. </w:t>
+      </w:r>
+    </w:p>
+    <w:p>
       <w:r>
         <w:t>Aspects of system:</w:t>
       </w:r>
@@ -56,59 +263,258 @@
         <w:t>Brief overview of system</w:t>
       </w:r>
     </w:p>
+    <w:p>
+      <w:pPr>
+        <w:rPr>
+          <w:b/>
+          <w:u w:val="single"/>
+        </w:rPr>
+      </w:pPr>
+    </w:p>
+    <w:p>
+      <w:pPr>
+        <w:rPr>
+          <w:b/>
+          <w:u w:val="single"/>
+        </w:rPr>
+      </w:pPr>
+      <w:r>
+        <w:rPr>
+          <w:b/>
+          <w:u w:val="single"/>
+        </w:rPr>
+        <w:t>Similar Technologies</w:t>
+      </w:r>
+    </w:p>
     <w:p/>
     <w:p>
-      <w:pPr>
-        <w:rPr>
-          <w:b/>
-          <w:u w:val="single"/>
-        </w:rPr>
-      </w:pPr>
-      <w:r>
-        <w:rPr>
-          <w:b/>
-          <w:u w:val="single"/>
-        </w:rPr>
-        <w:t>Alternative Solutions</w:t>
-      </w:r>
-      <w:r>
-        <w:rPr>
-          <w:b/>
-          <w:u w:val="single"/>
-        </w:rPr>
-        <w:t>/Software</w:t>
-      </w:r>
-    </w:p>
-    <w:p>
-      <w:pPr>
-        <w:rPr>
-          <w:b/>
-          <w:u w:val="single"/>
-        </w:rPr>
-      </w:pPr>
-    </w:p>
-    <w:p>
-      <w:pPr>
-        <w:rPr>
-          <w:b/>
-          <w:u w:val="single"/>
-        </w:rPr>
-      </w:pPr>
-      <w:r>
-        <w:rPr>
-          <w:b/>
-          <w:u w:val="single"/>
-        </w:rPr>
+      <w:hyperlink r:id="rId6" w:history="1">
+        <w:r>
+          <w:rPr>
+            <w:rStyle w:val="Hyperlink"/>
+          </w:rPr>
+          <w:t>http://www.kompoz.com/music/home</w:t>
+        </w:r>
+      </w:hyperlink>
+    </w:p>
+    <w:p>
+      <w:hyperlink r:id="rId7" w:history="1">
+        <w:r>
+          <w:rPr>
+            <w:rStyle w:val="Hyperlink"/>
+          </w:rPr>
+          <w:t>https://splice.com/</w:t>
+        </w:r>
+      </w:hyperlink>
+    </w:p>
+    <w:p>
+      <w:hyperlink r:id="rId8" w:history="1">
+        <w:r>
+          <w:rPr>
+            <w:rStyle w:val="Hyperlink"/>
+          </w:rPr>
+          <w:t>http://www.jamly.co/</w:t>
+        </w:r>
+      </w:hyperlink>
+    </w:p>
+    <w:p>
+      <w:hyperlink r:id="rId9" w:history="1">
+        <w:r>
+          <w:rPr>
+            <w:rStyle w:val="Hyperlink"/>
+          </w:rPr>
+          <w:t>http://myonlineband.com/</w:t>
+        </w:r>
+      </w:hyperlink>
+    </w:p>
+    <w:p/>
+    <w:p>
+      <w:r>
+        <w:t>Audacity</w:t>
+      </w:r>
+    </w:p>
+    <w:p/>
+    <w:p>
+      <w:r>
+        <w:t>Accessed</w:t>
+      </w:r>
+      <w:r>
+        <w:t xml:space="preserve"> </w:t>
+      </w:r>
+      <w:proofErr w:type="gramStart"/>
+      <w:r>
+        <w:t>Audacity[</w:t>
+      </w:r>
+      <w:proofErr w:type="gramEnd"/>
+      <w:r>
+        <w:t>ref]  source code and soon realised C/C++ code was far too complex for my timeframe.</w:t>
+      </w:r>
+    </w:p>
+    <w:p/>
+    <w:p>
+      <w:r>
+        <w:t>Audacity</w:t>
+      </w:r>
+      <w:r>
+        <w:t xml:space="preserve"> </w:t>
+      </w:r>
+      <w:r>
+        <w:t xml:space="preserve">led to discovery </w:t>
+      </w:r>
+      <w:proofErr w:type="gramStart"/>
+      <w:r>
+        <w:t xml:space="preserve">of </w:t>
+      </w:r>
+      <w:r>
+        <w:t xml:space="preserve"> the</w:t>
+      </w:r>
+      <w:proofErr w:type="gramEnd"/>
+      <w:r>
+        <w:t xml:space="preserve"> Sound Exchange Library[ref]</w:t>
+      </w:r>
+      <w:r>
+        <w:t xml:space="preserve"> and other open source libraries</w:t>
+      </w:r>
+      <w:r>
+        <w:t>(</w:t>
+      </w:r>
+      <w:proofErr w:type="spellStart"/>
+      <w:r>
+        <w:t>SoundTouch</w:t>
+      </w:r>
+      <w:proofErr w:type="spellEnd"/>
+      <w:r>
+        <w:t xml:space="preserve">[ref], </w:t>
+      </w:r>
+      <w:proofErr w:type="spellStart"/>
+      <w:r>
+        <w:t>PortAudio</w:t>
+      </w:r>
+      <w:proofErr w:type="spellEnd"/>
+      <w:r>
+        <w:t>[ref])</w:t>
+      </w:r>
+      <w:r>
+        <w:t>.</w:t>
+      </w:r>
+    </w:p>
+    <w:p>
+      <w:r>
+        <w:br w:type="page"/>
+      </w:r>
+    </w:p>
+    <w:p>
+      <w:pPr>
+        <w:rPr>
+          <w:b/>
+          <w:u w:val="single"/>
+        </w:rPr>
+      </w:pPr>
+      <w:r>
+        <w:rPr>
+          <w:b/>
+          <w:u w:val="single"/>
+        </w:rPr>
+        <w:lastRenderedPageBreak/>
         <w:t>CLIENT</w:t>
       </w:r>
     </w:p>
     <w:p>
+      <w:pPr>
+        <w:rPr>
+          <w:b/>
+          <w:u w:val="single"/>
+        </w:rPr>
+      </w:pPr>
+    </w:p>
+    <w:p>
+      <w:pPr>
+        <w:rPr>
+          <w:b/>
+          <w:u w:val="single"/>
+        </w:rPr>
+      </w:pPr>
+      <w:r>
+        <w:rPr>
+          <w:b/>
+          <w:u w:val="single"/>
+        </w:rPr>
+        <w:t>Alternative Solutions/Software</w:t>
+      </w:r>
+    </w:p>
+    <w:p>
+      <w:pPr>
+        <w:rPr>
+          <w:b/>
+          <w:u w:val="single"/>
+        </w:rPr>
+      </w:pPr>
+    </w:p>
+    <w:p>
+      <w:pPr>
+        <w:rPr>
+          <w:b/>
+          <w:u w:val="single"/>
+        </w:rPr>
+      </w:pPr>
+    </w:p>
+    <w:p>
+      <w:pPr>
+        <w:rPr>
+          <w:b/>
+          <w:u w:val="single"/>
+        </w:rPr>
+      </w:pPr>
+      <w:r>
+        <w:rPr>
+          <w:b/>
+          <w:u w:val="single"/>
+        </w:rPr>
+        <w:t>Development</w:t>
+      </w:r>
+    </w:p>
+    <w:p>
       <w:r>
         <w:t>What will it need to do?</w:t>
       </w:r>
     </w:p>
+    <w:p>
+      <w:proofErr w:type="gramStart"/>
+      <w:r>
+        <w:t>Desktop or Mobile – most suitable for prototyping?</w:t>
+      </w:r>
+      <w:proofErr w:type="gramEnd"/>
+    </w:p>
+    <w:p>
+      <w:proofErr w:type="gramStart"/>
+      <w:r>
+        <w:t xml:space="preserve">Native </w:t>
+      </w:r>
+      <w:proofErr w:type="spellStart"/>
+      <w:r>
+        <w:t>vs</w:t>
+      </w:r>
+      <w:proofErr w:type="spellEnd"/>
+      <w:r>
+        <w:t xml:space="preserve"> Web </w:t>
+      </w:r>
+      <w:proofErr w:type="spellStart"/>
+      <w:r>
+        <w:t>vs</w:t>
+      </w:r>
+      <w:proofErr w:type="spellEnd"/>
+      <w:r>
+        <w:t xml:space="preserve"> Hybrid – most suitable for prototyping?</w:t>
+      </w:r>
+      <w:proofErr w:type="gramEnd"/>
+    </w:p>
     <w:p/>
     <w:p>
+      <w:r>
+        <w:t>HTML5</w:t>
+      </w:r>
+    </w:p>
+    <w:p>
       <w:pPr>
         <w:rPr>
           <w:b/>
@@ -147,6 +553,52 @@
           <w:u w:val="single"/>
         </w:rPr>
       </w:pPr>
+    </w:p>
+    <w:p>
+      <w:pPr>
+        <w:rPr>
+          <w:b/>
+          <w:u w:val="single"/>
+        </w:rPr>
+      </w:pPr>
+      <w:r>
+        <w:rPr>
+          <w:b/>
+          <w:u w:val="single"/>
+        </w:rPr>
+        <w:t>GUI</w:t>
+      </w:r>
+    </w:p>
+    <w:p>
+      <w:proofErr w:type="spellStart"/>
+      <w:proofErr w:type="gramStart"/>
+      <w:r>
+        <w:t>WxWidgets</w:t>
+      </w:r>
+      <w:proofErr w:type="spellEnd"/>
+      <w:r>
+        <w:t>[</w:t>
+      </w:r>
+      <w:proofErr w:type="gramEnd"/>
+      <w:r>
+        <w:t>ref]</w:t>
+      </w:r>
+    </w:p>
+    <w:p>
+      <w:pPr>
+        <w:rPr>
+          <w:b/>
+          <w:u w:val="single"/>
+        </w:rPr>
+      </w:pPr>
+    </w:p>
+    <w:p>
+      <w:pPr>
+        <w:rPr>
+          <w:b/>
+          <w:u w:val="single"/>
+        </w:rPr>
+      </w:pPr>
       <w:r>
         <w:rPr>
           <w:b/>
@@ -157,17 +609,23 @@
     </w:p>
     <w:p/>
     <w:p>
-      <w:pPr>
-        <w:rPr>
-          <w:b/>
-          <w:u w:val="single"/>
-        </w:rPr>
-      </w:pPr>
-      <w:r>
-        <w:rPr>
-          <w:b/>
-          <w:u w:val="single"/>
-        </w:rPr>
+      <w:r>
+        <w:br w:type="page"/>
+      </w:r>
+    </w:p>
+    <w:p>
+      <w:pPr>
+        <w:rPr>
+          <w:b/>
+          <w:u w:val="single"/>
+        </w:rPr>
+      </w:pPr>
+      <w:r>
+        <w:rPr>
+          <w:b/>
+          <w:u w:val="single"/>
+        </w:rPr>
+        <w:lastRenderedPageBreak/>
         <w:t>SERVER</w:t>
       </w:r>
     </w:p>
@@ -257,7 +715,7 @@
       <w:r>
         <w:t xml:space="preserve">Locking Strategies </w:t>
       </w:r>
-      <w:hyperlink r:id="rId6" w:history="1">
+      <w:hyperlink r:id="rId10" w:history="1">
         <w:r>
           <w:rPr>
             <w:rStyle w:val="Hyperlink"/>
@@ -330,8 +788,31 @@
         </w:numPr>
       </w:pPr>
       <w:r>
-        <w:t>Process metadata and manipulate audio files accordingly</w:t>
-      </w:r>
+        <w:t>Deal with multiple user input to a single session</w:t>
+      </w:r>
+    </w:p>
+    <w:p/>
+    <w:p>
+      <w:pPr>
+        <w:rPr>
+          <w:b/>
+          <w:u w:val="single"/>
+        </w:rPr>
+      </w:pPr>
+      <w:r>
+        <w:rPr>
+          <w:b/>
+          <w:u w:val="single"/>
+        </w:rPr>
+        <w:t>Python</w:t>
+      </w:r>
+    </w:p>
+    <w:p>
+      <w:proofErr w:type="gramStart"/>
+      <w:r>
+        <w:t>Overview :</w:t>
+      </w:r>
+      <w:proofErr w:type="gramEnd"/>
     </w:p>
     <w:p>
       <w:pPr>
@@ -342,24 +823,29 @@
         </w:numPr>
       </w:pPr>
       <w:r>
-        <w:t>Deal with multiple user input to a single session</w:t>
-      </w:r>
-    </w:p>
-    <w:p/>
-    <w:p>
-      <w:pPr>
-        <w:rPr>
-          <w:b/>
-          <w:u w:val="single"/>
-        </w:rPr>
-      </w:pPr>
-      <w:r>
-        <w:rPr>
-          <w:b/>
-          <w:u w:val="single"/>
-        </w:rPr>
-        <w:t>Python</w:t>
-      </w:r>
+        <w:t>Who uses Python (</w:t>
+      </w:r>
+      <w:proofErr w:type="spellStart"/>
+      <w:r>
+        <w:t>google</w:t>
+      </w:r>
+      <w:proofErr w:type="spellEnd"/>
+      <w:r>
+        <w:t xml:space="preserve">, </w:t>
+      </w:r>
+      <w:proofErr w:type="spellStart"/>
+      <w:r>
+        <w:t>nasa</w:t>
+      </w:r>
+      <w:proofErr w:type="spellEnd"/>
+      <w:r>
+        <w:t>…</w:t>
+      </w:r>
+      <w:proofErr w:type="gramStart"/>
+      <w:r>
+        <w:t>)</w:t>
+      </w:r>
+      <w:proofErr w:type="gramEnd"/>
     </w:p>
     <w:p>
       <w:pPr>
@@ -370,9 +856,6 @@
         </w:numPr>
       </w:pPr>
       <w:r>
-        <w:t xml:space="preserve">Overview: </w:t>
-      </w:r>
-      <w:r>
         <w:t>Interpreted</w:t>
       </w:r>
       <w:r>
@@ -403,27 +886,12 @@
         <w:t>D</w:t>
       </w:r>
       <w:r>
-        <w:t>oes it work with data exchange formats</w:t>
-      </w:r>
-    </w:p>
-    <w:p>
-      <w:r>
-        <w:t>T</w:t>
-      </w:r>
-      <w:r>
-        <w:t>rends</w:t>
-      </w:r>
-      <w:r>
-        <w:t xml:space="preserve"> of use in web servers - </w:t>
-      </w:r>
-      <w:r>
-        <w:t>http://w3techs.com/technologies/details/pl-python/all/all</w:t>
-      </w:r>
-    </w:p>
-    <w:p/>
-    <w:p>
-      <w:r>
-        <w:t>Strengths</w:t>
+        <w:t xml:space="preserve">oes it work </w:t>
+      </w:r>
+      <w:bookmarkStart w:id="0" w:name="_GoBack"/>
+      <w:bookmarkEnd w:id="0"/>
+      <w:r>
+        <w:t>with data exchange formats</w:t>
       </w:r>
     </w:p>
     <w:p>
@@ -434,8 +902,44 @@
           <w:numId w:val="1"/>
         </w:numPr>
       </w:pPr>
-      <w:r>
-        <w:t xml:space="preserve">Easy to understand syntax </w:t>
+      <w:proofErr w:type="gramStart"/>
+      <w:r>
+        <w:t>python</w:t>
+      </w:r>
+      <w:proofErr w:type="gramEnd"/>
+      <w:r>
+        <w:t xml:space="preserve"> methodology(optimise later): pros + cons</w:t>
+      </w:r>
+    </w:p>
+    <w:p>
+      <w:pPr>
+        <w:pStyle w:val="ListParagraph"/>
+      </w:pPr>
+    </w:p>
+    <w:p>
+      <w:r>
+        <w:t>T</w:t>
+      </w:r>
+      <w:r>
+        <w:t>rends</w:t>
+      </w:r>
+      <w:r>
+        <w:t xml:space="preserve"> of use in web servers - </w:t>
+      </w:r>
+      <w:hyperlink r:id="rId11" w:history="1">
+        <w:r>
+          <w:rPr>
+            <w:rStyle w:val="Hyperlink"/>
+          </w:rPr>
+          <w:t>http://w3techs.com/technologies/details/pl-python/all/all</w:t>
+        </w:r>
+      </w:hyperlink>
+    </w:p>
+    <w:p/>
+    <w:p/>
+    <w:p>
+      <w:r>
+        <w:t>Strengths</w:t>
       </w:r>
     </w:p>
     <w:p>
@@ -447,7 +951,7 @@
         </w:numPr>
       </w:pPr>
       <w:r>
-        <w:t>Large Library</w:t>
+        <w:t xml:space="preserve">Easy to understand syntax </w:t>
       </w:r>
     </w:p>
     <w:p>
@@ -459,12 +963,7 @@
         </w:numPr>
       </w:pPr>
       <w:r>
-        <w:t>High level</w:t>
-      </w:r>
-    </w:p>
-    <w:p>
-      <w:r>
-        <w:t>Cons</w:t>
+        <w:t>Large Library</w:t>
       </w:r>
     </w:p>
     <w:p>
@@ -476,7 +975,12 @@
         </w:numPr>
       </w:pPr>
       <w:r>
-        <w:t>Large Library</w:t>
+        <w:t>High level</w:t>
+      </w:r>
+    </w:p>
+    <w:p>
+      <w:r>
+        <w:t>Cons</w:t>
       </w:r>
     </w:p>
     <w:p>
@@ -488,6 +992,18 @@
         </w:numPr>
       </w:pPr>
       <w:r>
+        <w:t>Large Library</w:t>
+      </w:r>
+    </w:p>
+    <w:p>
+      <w:pPr>
+        <w:pStyle w:val="ListParagraph"/>
+        <w:numPr>
+          <w:ilvl w:val="0"/>
+          <w:numId w:val="1"/>
+        </w:numPr>
+      </w:pPr>
+      <w:r>
         <w:t>High-level</w:t>
       </w:r>
     </w:p>
@@ -496,7 +1012,6 @@
       <w:proofErr w:type="spellStart"/>
       <w:proofErr w:type="gramStart"/>
       <w:r>
-        <w:lastRenderedPageBreak/>
         <w:t>vs</w:t>
       </w:r>
       <w:proofErr w:type="spellEnd"/>
@@ -554,7 +1069,7 @@
       <w:proofErr w:type="gramEnd"/>
     </w:p>
     <w:p>
-      <w:hyperlink r:id="rId7" w:history="1">
+      <w:hyperlink r:id="rId12" w:history="1">
         <w:r>
           <w:rPr>
             <w:rStyle w:val="Hyperlink"/>
@@ -604,6 +1119,39 @@
           <w:b/>
           <w:u w:val="single"/>
         </w:rPr>
+        <w:lastRenderedPageBreak/>
+        <w:t xml:space="preserve">Scripting language </w:t>
+      </w:r>
+      <w:proofErr w:type="spellStart"/>
+      <w:r>
+        <w:rPr>
+          <w:b/>
+          <w:u w:val="single"/>
+        </w:rPr>
+        <w:t>vs</w:t>
+      </w:r>
+      <w:proofErr w:type="spellEnd"/>
+      <w:r>
+        <w:rPr>
+          <w:b/>
+          <w:u w:val="single"/>
+        </w:rPr>
+        <w:t xml:space="preserve"> Compiled language</w:t>
+      </w:r>
+    </w:p>
+    <w:p/>
+    <w:p>
+      <w:pPr>
+        <w:rPr>
+          <w:b/>
+          <w:u w:val="single"/>
+        </w:rPr>
+      </w:pPr>
+      <w:r>
+        <w:rPr>
+          <w:b/>
+          <w:u w:val="single"/>
+        </w:rPr>
         <w:t>SOX (</w:t>
       </w:r>
       <w:proofErr w:type="spellStart"/>
@@ -639,6 +1187,16 @@
         <w:t>)</w:t>
       </w:r>
     </w:p>
+    <w:p>
+      <w:r>
+        <w:t>Handling audio files</w:t>
+      </w:r>
+    </w:p>
+    <w:p>
+      <w:r>
+        <w:t>Client audio formats</w:t>
+      </w:r>
+    </w:p>
     <w:p/>
     <w:p>
       <w:pPr>
@@ -656,6 +1214,37 @@
       </w:r>
     </w:p>
     <w:p>
+      <w:r>
+        <w:t>Simply textual information</w:t>
+      </w:r>
+    </w:p>
+    <w:p>
+      <w:r>
+        <w:t xml:space="preserve">JSON new standard – widely </w:t>
+      </w:r>
+      <w:proofErr w:type="gramStart"/>
+      <w:r>
+        <w:t>supported(</w:t>
+      </w:r>
+      <w:proofErr w:type="gramEnd"/>
+      <w:r>
+        <w:t>python included) simple, easy to work with(human readable)</w:t>
+      </w:r>
+    </w:p>
+    <w:p>
+      <w:r>
+        <w:t>XML dated - complicated</w:t>
+      </w:r>
+    </w:p>
+    <w:p>
+      <w:pPr>
+        <w:rPr>
+          <w:b/>
+          <w:u w:val="single"/>
+        </w:rPr>
+      </w:pPr>
+    </w:p>
+    <w:p>
       <w:pPr>
         <w:rPr>
           <w:b/>
@@ -688,23 +1277,102 @@
         <w:t>Download from server</w:t>
       </w:r>
     </w:p>
+    <w:p/>
+    <w:p>
+      <w:pPr>
+        <w:rPr>
+          <w:b/>
+          <w:u w:val="single"/>
+        </w:rPr>
+      </w:pPr>
+      <w:r>
+        <w:rPr>
+          <w:b/>
+          <w:u w:val="single"/>
+        </w:rPr>
+        <w:t>Development Environment</w:t>
+      </w:r>
+    </w:p>
+    <w:p>
+      <w:proofErr w:type="spellStart"/>
+      <w:r>
+        <w:t>Github</w:t>
+      </w:r>
+      <w:proofErr w:type="spellEnd"/>
+    </w:p>
+    <w:p>
+      <w:r>
+        <w:t xml:space="preserve">My </w:t>
+      </w:r>
+      <w:proofErr w:type="spellStart"/>
+      <w:r>
+        <w:t>github</w:t>
+      </w:r>
+      <w:proofErr w:type="spellEnd"/>
+      <w:r>
+        <w:t xml:space="preserve"> </w:t>
+      </w:r>
+      <w:r>
+        <w:t>https://github.com/jackholmes1992/ProjectRepo</w:t>
+      </w:r>
+    </w:p>
+    <w:p>
+      <w:r>
+        <w:t>IDLE</w:t>
+      </w:r>
+    </w:p>
+    <w:p/>
+    <w:p>
+      <w:r>
+        <w:t>XAMPP</w:t>
+      </w:r>
+      <w:r>
+        <w:t xml:space="preserve"> – Apache Web Server</w:t>
+      </w:r>
+    </w:p>
     <w:p>
       <w:r>
         <w:br w:type="page"/>
       </w:r>
     </w:p>
     <w:p>
-      <w:pPr>
-        <w:rPr>
-          <w:b/>
-          <w:u w:val="single"/>
-        </w:rPr>
-      </w:pPr>
-      <w:r>
-        <w:rPr>
-          <w:b/>
-          <w:u w:val="single"/>
-        </w:rPr>
+      <w:r>
+        <w:rPr>
+          <w:b/>
+          <w:u w:val="single"/>
+        </w:rPr>
+        <w:lastRenderedPageBreak/>
+        <w:t>RESEARCH/EVALUATION METHODS</w:t>
+      </w:r>
+    </w:p>
+    <w:p>
+      <w:pPr>
+        <w:rPr>
+          <w:b/>
+          <w:u w:val="single"/>
+        </w:rPr>
+      </w:pPr>
+      <w:r>
+        <w:rPr>
+          <w:b/>
+          <w:u w:val="single"/>
+        </w:rPr>
+        <w:br w:type="page"/>
+      </w:r>
+    </w:p>
+    <w:p>
+      <w:pPr>
+        <w:rPr>
+          <w:b/>
+          <w:u w:val="single"/>
+        </w:rPr>
+      </w:pPr>
+      <w:r>
+        <w:rPr>
+          <w:b/>
+          <w:u w:val="single"/>
+        </w:rPr>
+        <w:lastRenderedPageBreak/>
         <w:t>DESIGN</w:t>
       </w:r>
     </w:p>
@@ -733,12 +1401,7 @@
     </w:p>
     <w:p>
       <w:r>
-        <w:t>As soon as the user opens a session for collaboration, the client will send a notification to the server to create an active session.</w:t>
-      </w:r>
-      <w:bookmarkStart w:id="0" w:name="_GoBack"/>
-      <w:bookmarkEnd w:id="0"/>
-      <w:r>
-        <w:t xml:space="preserve"> </w:t>
+        <w:t xml:space="preserve">As soon as the user opens a session for collaboration, the client will send a notification to the server to create an active session. </w:t>
       </w:r>
     </w:p>
     <w:p>
@@ -780,6 +1443,28 @@
     <w:p>
       <w:r>
         <w:t>Whenever a user starts interacting with the application or data on the server, python will create an active session object. This object will handle user input (audio files), and manage who is able to make changes to the Session. The session class will also implement locking mechanisms/semaphores to stop concurrency issues.</w:t>
+      </w:r>
+    </w:p>
+    <w:p/>
+    <w:p>
+      <w:r>
+        <w:t xml:space="preserve">The </w:t>
+      </w:r>
+      <w:proofErr w:type="spellStart"/>
+      <w:r>
+        <w:t>activeSession</w:t>
+      </w:r>
+      <w:proofErr w:type="spellEnd"/>
+      <w:r>
+        <w:t xml:space="preserve"> class will make use of processes/threads to manage multiple user requests. </w:t>
+      </w:r>
+      <w:proofErr w:type="spellStart"/>
+      <w:r>
+        <w:t>Mutex</w:t>
+      </w:r>
+      <w:proofErr w:type="spellEnd"/>
+      <w:r>
+        <w:t xml:space="preserve"> locks will ensure critical/sensitive sections aren’t accessed at the wrong time. This will improve UX.</w:t>
       </w:r>
     </w:p>
     <w:sectPr>
@@ -907,6 +1592,118 @@
     </w:lvl>
   </w:abstractNum>
   <w:abstractNum w:abstractNumId="1">
+    <w:nsid w:val="66CB422F"/>
+    <w:multiLevelType w:val="hybridMultilevel"/>
+    <w:tmpl w:val="83C6D93E"/>
+    <w:lvl w:ilvl="0" w:tplc="38A69036">
+      <w:numFmt w:val="bullet"/>
+      <w:lvlText w:val="-"/>
+      <w:lvlJc w:val="left"/>
+      <w:pPr>
+        <w:ind w:left="720" w:hanging="360"/>
+      </w:pPr>
+      <w:rPr>
+        <w:rFonts w:ascii="Cambria" w:eastAsiaTheme="minorEastAsia" w:hAnsi="Cambria" w:cstheme="minorBidi" w:hint="default"/>
+      </w:rPr>
+    </w:lvl>
+    <w:lvl w:ilvl="1" w:tplc="04090003" w:tentative="1">
+      <w:start w:val="1"/>
+      <w:numFmt w:val="bullet"/>
+      <w:lvlText w:val="o"/>
+      <w:lvlJc w:val="left"/>
+      <w:pPr>
+        <w:ind w:left="1440" w:hanging="360"/>
+      </w:pPr>
+      <w:rPr>
+        <w:rFonts w:ascii="Courier New" w:hAnsi="Courier New" w:hint="default"/>
+      </w:rPr>
+    </w:lvl>
+    <w:lvl w:ilvl="2" w:tplc="04090005" w:tentative="1">
+      <w:start w:val="1"/>
+      <w:numFmt w:val="bullet"/>
+      <w:lvlText w:val=""/>
+      <w:lvlJc w:val="left"/>
+      <w:pPr>
+        <w:ind w:left="2160" w:hanging="360"/>
+      </w:pPr>
+      <w:rPr>
+        <w:rFonts w:ascii="Wingdings" w:hAnsi="Wingdings" w:hint="default"/>
+      </w:rPr>
+    </w:lvl>
+    <w:lvl w:ilvl="3" w:tplc="04090001" w:tentative="1">
+      <w:start w:val="1"/>
+      <w:numFmt w:val="bullet"/>
+      <w:lvlText w:val=""/>
+      <w:lvlJc w:val="left"/>
+      <w:pPr>
+        <w:ind w:left="2880" w:hanging="360"/>
+      </w:pPr>
+      <w:rPr>
+        <w:rFonts w:ascii="Symbol" w:hAnsi="Symbol" w:hint="default"/>
+      </w:rPr>
+    </w:lvl>
+    <w:lvl w:ilvl="4" w:tplc="04090003" w:tentative="1">
+      <w:start w:val="1"/>
+      <w:numFmt w:val="bullet"/>
+      <w:lvlText w:val="o"/>
+      <w:lvlJc w:val="left"/>
+      <w:pPr>
+        <w:ind w:left="3600" w:hanging="360"/>
+      </w:pPr>
+      <w:rPr>
+        <w:rFonts w:ascii="Courier New" w:hAnsi="Courier New" w:hint="default"/>
+      </w:rPr>
+    </w:lvl>
+    <w:lvl w:ilvl="5" w:tplc="04090005" w:tentative="1">
+      <w:start w:val="1"/>
+      <w:numFmt w:val="bullet"/>
+      <w:lvlText w:val=""/>
+      <w:lvlJc w:val="left"/>
+      <w:pPr>
+        <w:ind w:left="4320" w:hanging="360"/>
+      </w:pPr>
+      <w:rPr>
+        <w:rFonts w:ascii="Wingdings" w:hAnsi="Wingdings" w:hint="default"/>
+      </w:rPr>
+    </w:lvl>
+    <w:lvl w:ilvl="6" w:tplc="04090001" w:tentative="1">
+      <w:start w:val="1"/>
+      <w:numFmt w:val="bullet"/>
+      <w:lvlText w:val=""/>
+      <w:lvlJc w:val="left"/>
+      <w:pPr>
+        <w:ind w:left="5040" w:hanging="360"/>
+      </w:pPr>
+      <w:rPr>
+        <w:rFonts w:ascii="Symbol" w:hAnsi="Symbol" w:hint="default"/>
+      </w:rPr>
+    </w:lvl>
+    <w:lvl w:ilvl="7" w:tplc="04090003" w:tentative="1">
+      <w:start w:val="1"/>
+      <w:numFmt w:val="bullet"/>
+      <w:lvlText w:val="o"/>
+      <w:lvlJc w:val="left"/>
+      <w:pPr>
+        <w:ind w:left="5760" w:hanging="360"/>
+      </w:pPr>
+      <w:rPr>
+        <w:rFonts w:ascii="Courier New" w:hAnsi="Courier New" w:hint="default"/>
+      </w:rPr>
+    </w:lvl>
+    <w:lvl w:ilvl="8" w:tplc="04090005" w:tentative="1">
+      <w:start w:val="1"/>
+      <w:numFmt w:val="bullet"/>
+      <w:lvlText w:val=""/>
+      <w:lvlJc w:val="left"/>
+      <w:pPr>
+        <w:ind w:left="6480" w:hanging="360"/>
+      </w:pPr>
+      <w:rPr>
+        <w:rFonts w:ascii="Wingdings" w:hAnsi="Wingdings" w:hint="default"/>
+      </w:rPr>
+    </w:lvl>
+  </w:abstractNum>
+  <w:abstractNum w:abstractNumId="2">
     <w:nsid w:val="696B054C"/>
     <w:multiLevelType w:val="hybridMultilevel"/>
     <w:tmpl w:val="0DE216B0"/>
@@ -1019,10 +1816,13 @@
     </w:lvl>
   </w:abstractNum>
   <w:num w:numId="1">
-    <w:abstractNumId w:val="1"/>
+    <w:abstractNumId w:val="2"/>
   </w:num>
   <w:num w:numId="2">
     <w:abstractNumId w:val="0"/>
+  </w:num>
+  <w:num w:numId="3">
+    <w:abstractNumId w:val="1"/>
   </w:num>
 </w:numbering>
 </file>

</xml_diff>